<commit_message>
Updated manual & onscreen help relating to new truncation method + extended route locking not available message
</commit_message>
<xml_diff>
--- a/Help_Files/Manual v2.21.0.docx
+++ b/Help_Files/Manual v2.21.0.docx
@@ -3840,15 +3840,14 @@
     <w:p/>
     <w:p/>
     <w:p>
-      <w:pPr>
-        <w:jc w:val="center"/>
-      </w:pPr>
       <w:r>
         <w:t>**************************</w:t>
       </w:r>
       <w:r>
         <w:br w:type="page"/>
       </w:r>
+      <w:bookmarkStart w:id="0" w:name="_GoBack"/>
+      <w:bookmarkEnd w:id="0"/>
       <w:proofErr w:type="gramStart"/>
       <w:r>
         <w:rPr>
@@ -8520,13 +8519,6 @@
           <w:b/>
         </w:rPr>
       </w:pPr>
-    </w:p>
-    <w:p>
-      <w:pPr>
-        <w:rPr>
-          <w:b/>
-        </w:rPr>
-      </w:pPr>
       <w:r>
         <w:rPr>
           <w:b/>
@@ -11450,252 +11442,255 @@
         <w:t xml:space="preserve">  Graphics are repositioned when rotating, mirroring or flipping, but are not themselves re-orientated.  If it is required to have re-orientated graphics then the manipulation should be done in an image editor and the changed file saved in the 'Graphics' folder with a new name.</w:t>
       </w:r>
     </w:p>
+    <w:p>
+      <w:r>
+        <w:lastRenderedPageBreak/>
+        <w:t>Note that if the selected area contains a lot of elements then there will be a delay before the next action can be selected</w:t>
+      </w:r>
+      <w:r>
+        <w:t>, especially when cutting</w:t>
+      </w:r>
+      <w:r>
+        <w:t>.  Please avoid clicking the mouse buttons or dragging the area during this time because although nothing appears to happen the actions take place after the delay and may not be what is expected.  The information panel gives advice as appropriate.</w:t>
+      </w:r>
+    </w:p>
     <w:p/>
     <w:p>
       <w:r>
-        <w:t>Note that if the selected area contains a lot of elements then there will be a delay before the next action can be selected</w:t>
-      </w:r>
-      <w:r>
-        <w:t>, especially when cutting</w:t>
-      </w:r>
-      <w:r>
-        <w:t>.  Please avoid clicking the mouse buttons or dragging the area during this time because although nothing appears to happen the actions take place after the delay and may not be what is expected.  The information panel gives advice as appropriate.</w:t>
+        <w:t xml:space="preserve">An option is also provided to set track element lengths and/or line speeds.  This is in addition to the ability to set these parameters along the track, which is described later.  The option to set an area </w:t>
+      </w:r>
+      <w:r>
+        <w:t xml:space="preserve">as a whole </w:t>
+      </w:r>
+      <w:r>
+        <w:t xml:space="preserve">is useful for example at stations, where blanket speed limits often apply and track element lengths </w:t>
+      </w:r>
+      <w:r>
+        <w:t>may</w:t>
+      </w:r>
+      <w:r>
+        <w:t xml:space="preserve"> be made much shorter so that more track detail </w:t>
+      </w:r>
+      <w:r>
+        <w:t>may</w:t>
+      </w:r>
+      <w:r>
+        <w:t xml:space="preserve"> be included without extending distance</w:t>
+      </w:r>
+      <w:r>
+        <w:t>s</w:t>
+      </w:r>
+      <w:r>
+        <w:t xml:space="preserve">.  Note that when using this option each track element </w:t>
+      </w:r>
+      <w:r>
+        <w:t xml:space="preserve">length </w:t>
+      </w:r>
+      <w:r>
+        <w:t>is set individually to the values chosen.  When setting lengths along the track</w:t>
+      </w:r>
+      <w:r>
+        <w:t xml:space="preserve"> (described below)</w:t>
+      </w:r>
+      <w:r>
+        <w:t xml:space="preserve">, the complete length is chosen and is divided up between the number of elements that are included.  </w:t>
+      </w:r>
+      <w:r>
+        <w:t>Before this option can be used the track must have been successfully linked together - see section '</w:t>
+      </w:r>
+      <w:r>
+        <w:rPr>
+          <w:bCs/>
+        </w:rPr>
+        <w:t>Adding and deleting track and other railway elements</w:t>
+      </w:r>
+      <w:r>
+        <w:rPr>
+          <w:bCs/>
+        </w:rPr>
+        <w:t xml:space="preserve">'.  </w:t>
+      </w:r>
+      <w:r>
+        <w:t xml:space="preserve">Information about track lengths and line speeds is available from the 'Information' menu by selecting 'Track information'.  Then, when the mouse hovers over a track element these values </w:t>
+      </w:r>
+      <w:r>
+        <w:t>may</w:t>
+      </w:r>
+      <w:r>
+        <w:t xml:space="preserve"> be</w:t>
+      </w:r>
+      <w:r>
+        <w:t xml:space="preserve"> </w:t>
+      </w:r>
+      <w:r>
+        <w:t>seen, along with the track identifier (ID), which is used in tim</w:t>
+      </w:r>
+      <w:r>
+        <w:t>e</w:t>
+      </w:r>
+      <w:r>
+        <w:t>tabling.</w:t>
       </w:r>
     </w:p>
     <w:p/>
     <w:p>
-      <w:r>
-        <w:t xml:space="preserve">An option is also provided to set track element lengths and/or line speeds.  This is in addition to the ability to set these parameters along the track, which is described later.  The option to set an area </w:t>
-      </w:r>
-      <w:r>
-        <w:t xml:space="preserve">as a whole </w:t>
-      </w:r>
-      <w:r>
-        <w:t xml:space="preserve">is useful for example at stations, where blanket speed limits often apply and track element lengths </w:t>
-      </w:r>
-      <w:r>
-        <w:t>may</w:t>
-      </w:r>
-      <w:r>
-        <w:t xml:space="preserve"> be made much shorter so that more track detail </w:t>
-      </w:r>
-      <w:r>
-        <w:t>may</w:t>
-      </w:r>
-      <w:r>
-        <w:t xml:space="preserve"> be included without extending distance</w:t>
-      </w:r>
-      <w:r>
-        <w:t>s</w:t>
-      </w:r>
-      <w:r>
-        <w:t xml:space="preserve">.  Note that when using this option each track element </w:t>
-      </w:r>
-      <w:r>
-        <w:t xml:space="preserve">length </w:t>
-      </w:r>
-      <w:r>
-        <w:t>is set individually to the values chosen.  When setting lengths along the track</w:t>
-      </w:r>
-      <w:r>
-        <w:t xml:space="preserve"> (described below)</w:t>
-      </w:r>
-      <w:r>
-        <w:t xml:space="preserve">, the complete length is chosen and is divided up between the number of elements that are included.  </w:t>
-      </w:r>
-      <w:r>
-        <w:t>Before this option can be used the track must have been successfully linked together - see section '</w:t>
-      </w:r>
-      <w:r>
-        <w:rPr>
+      <w:pPr>
+        <w:rPr>
+          <w:b/>
           <w:bCs/>
         </w:rPr>
-        <w:t>Adding and deleting track and other railway elements</w:t>
-      </w:r>
-      <w:r>
-        <w:rPr>
-          <w:bCs/>
-        </w:rPr>
-        <w:t xml:space="preserve">'.  </w:t>
-      </w:r>
-      <w:r>
-        <w:t xml:space="preserve">Information about track lengths and line speeds is available from the 'Information' menu by selecting 'Track information'.  Then, when the mouse hovers over a track element these values </w:t>
-      </w:r>
-      <w:r>
-        <w:t>may</w:t>
-      </w:r>
-      <w:r>
-        <w:t xml:space="preserve"> be</w:t>
-      </w:r>
-      <w:r>
-        <w:t xml:space="preserve"> </w:t>
-      </w:r>
-      <w:r>
-        <w:t>seen, along with the track identifier (ID), which is used in tim</w:t>
-      </w:r>
-      <w:r>
-        <w:t>e</w:t>
-      </w:r>
-      <w:r>
-        <w:t>tabling.</w:t>
+      </w:pPr>
+      <w:r>
+        <w:rPr>
+          <w:b/>
+        </w:rPr>
+        <w:t>3.5.1</w:t>
+      </w:r>
+      <w:r>
+        <w:rPr>
+          <w:b/>
+        </w:rPr>
+        <w:tab/>
+        <w:t xml:space="preserve">Pasting in an application after cutting or copying from another </w:t>
+      </w:r>
+      <w:r>
+        <w:rPr>
+          <w:b/>
+        </w:rPr>
+        <w:t>RailOS32/64.exe</w:t>
+      </w:r>
+      <w:r>
+        <w:rPr>
+          <w:b/>
+        </w:rPr>
+        <w:t xml:space="preserve"> application</w:t>
       </w:r>
     </w:p>
     <w:p/>
     <w:p>
-      <w:pPr>
-        <w:rPr>
-          <w:b/>
-          <w:bCs/>
-        </w:rPr>
-      </w:pPr>
-      <w:r>
-        <w:rPr>
-          <w:b/>
-        </w:rPr>
-        <w:t>3.5.1</w:t>
-      </w:r>
-      <w:r>
-        <w:rPr>
-          <w:b/>
-        </w:rPr>
-        <w:tab/>
-        <w:t xml:space="preserve">Pasting in an application after cutting or copying from another </w:t>
-      </w:r>
-      <w:r>
-        <w:rPr>
-          <w:b/>
-        </w:rPr>
+      <w:r>
+        <w:t xml:space="preserve">When a selected area has been cut or copied, it is loaded into the Windows clipboard and can be pasted into a different </w:t>
+      </w:r>
+      <w:r>
         <w:t>RailOS32/64.exe</w:t>
       </w:r>
       <w:r>
-        <w:rPr>
-          <w:b/>
-        </w:rPr>
-        <w:t xml:space="preserve"> application</w:t>
+        <w:t xml:space="preserve"> application by opening it, clicking on 'Mode', then 'Build/Modify Railway',</w:t>
+      </w:r>
+      <w:r>
+        <w:t xml:space="preserve"> then Edit', then 'Paste'.  A second </w:t>
+      </w:r>
+      <w:r>
+        <w:t>RailOS32/64.exe</w:t>
+      </w:r>
+      <w:r>
+        <w:t xml:space="preserve"> application can be opened in one of several ways: double clicking on the </w:t>
+      </w:r>
+      <w:r>
+        <w:t>RailOS32/64.exe</w:t>
+      </w:r>
+      <w:r>
+        <w:t xml:space="preserve"> icon in Windows Explorer; double clicking on the </w:t>
+      </w:r>
+      <w:r>
+        <w:t>RailOS32/64.exe</w:t>
+      </w:r>
+      <w:r>
+        <w:t xml:space="preserve"> icon if present on the desktop; or single clicking on the </w:t>
+      </w:r>
+      <w:r>
+        <w:t>RailOS32/64.exe</w:t>
+      </w:r>
+      <w:r>
+        <w:t xml:space="preserve"> icon if present on the taskbar with the shift key held down.</w:t>
+      </w:r>
+      <w:r>
+        <w:t xml:space="preserve">  For this latter method to work there must be an existing </w:t>
+      </w:r>
+      <w:r>
+        <w:t>program icon either on the desktop or the taskbar.</w:t>
       </w:r>
     </w:p>
     <w:p/>
     <w:p>
       <w:r>
-        <w:t xml:space="preserve">When a selected area has been cut or copied, it is loaded into the Windows clipboard and can be pasted into a different </w:t>
-      </w:r>
-      <w:r>
-        <w:t>RailOS32/64.exe</w:t>
-      </w:r>
-      <w:r>
-        <w:t xml:space="preserve"> application by opening it, clicking on 'Mode', then 'Build/Modify Railway',</w:t>
-      </w:r>
-      <w:r>
-        <w:t xml:space="preserve"> then Edit', then 'Paste'.  A second </w:t>
-      </w:r>
-      <w:r>
-        <w:t>RailOS32/64.exe</w:t>
-      </w:r>
-      <w:r>
-        <w:t xml:space="preserve"> application can be opened in one of several ways: double clicking on the </w:t>
-      </w:r>
-      <w:r>
-        <w:t>RailOS32/64.exe</w:t>
-      </w:r>
-      <w:r>
-        <w:t xml:space="preserve"> icon in Windows Explorer; double clicking on the </w:t>
-      </w:r>
-      <w:r>
-        <w:t>RailOS32/64.exe</w:t>
-      </w:r>
-      <w:r>
-        <w:t xml:space="preserve"> icon if present on the desktop; or single clicking on the </w:t>
-      </w:r>
-      <w:r>
-        <w:t>RailOS32/64.exe</w:t>
-      </w:r>
-      <w:r>
-        <w:t xml:space="preserve"> icon if present on the taskbar with the shift key held down.</w:t>
-      </w:r>
-      <w:r>
-        <w:t xml:space="preserve">  For this latter method to work there must be an existing </w:t>
-      </w:r>
-      <w:r>
-        <w:t>program icon either on the desktop or the taskbar.</w:t>
+        <w:t xml:space="preserve">There are </w:t>
+      </w:r>
+      <w:r>
+        <w:t xml:space="preserve">some </w:t>
+      </w:r>
+      <w:r>
+        <w:t>things to be aware of when pasting via the clipboard a segment of railway that was cut or copied from another application:-</w:t>
       </w:r>
     </w:p>
     <w:p/>
     <w:p>
       <w:r>
-        <w:t xml:space="preserve">There are </w:t>
-      </w:r>
-      <w:r>
-        <w:t xml:space="preserve">some </w:t>
-      </w:r>
-      <w:r>
-        <w:t>things to be aware of when pasting via the clipboard a segment of railway that was cut or copied from another application:-</w:t>
+        <w:t>1.  Pasting in a new application from the Windows clipboard is similar to pasting in the same application in that a cut will include location names whereas a copy won't.  However user graphics won't be pasted in either case because the corresponding graphic files must be present in the Graphics folder, and that can't be guaranteed for a different application which may be in a different location to the original application.</w:t>
       </w:r>
     </w:p>
     <w:p/>
     <w:p>
       <w:r>
-        <w:t>1.  Pasting in a new application from the Windows clipboard is similar to pasting in the same application in that a cut will include location names whereas a copy won't.  However user graphics won't be pasted in either case because the corresponding graphic files must be present in the Graphics folder, and that can't be guaranteed for a different application which may be in a different location to the original application.</w:t>
+        <w:t>2</w:t>
+      </w:r>
+      <w:r>
+        <w:t xml:space="preserve">.  The selected area will be pasted in the top left hand corner of the screen, and any existing elements already there will be deleted.  Move the viewpoint to relocate the railway if necessary to avoid any deletions then in the other application click </w:t>
+      </w:r>
+      <w:r>
+        <w:t>'C</w:t>
+      </w:r>
+      <w:r>
+        <w:t>ancel</w:t>
+      </w:r>
+      <w:r>
+        <w:t>'</w:t>
+      </w:r>
+      <w:r>
+        <w:t>, select the area again and cut or copy again, and return to the receiving application to paste it.</w:t>
       </w:r>
     </w:p>
     <w:p/>
     <w:p>
       <w:r>
-        <w:t>2</w:t>
-      </w:r>
-      <w:r>
-        <w:t xml:space="preserve">.  The selected area will be pasted in the top left hand corner of the screen, and any existing elements already there will be deleted.  Move the viewpoint to relocate the railway if necessary to avoid any deletions then in the other application click </w:t>
-      </w:r>
-      <w:r>
-        <w:t>'C</w:t>
-      </w:r>
-      <w:r>
-        <w:t>ancel</w:t>
-      </w:r>
-      <w:r>
-        <w:t>'</w:t>
-      </w:r>
-      <w:r>
-        <w:t>, select the area again and cut or copy again, and return to the receiving application to paste it.</w:t>
+        <w:t>3</w:t>
+      </w:r>
+      <w:r>
+        <w:t>.</w:t>
+      </w:r>
+      <w:r>
+        <w:t xml:space="preserve">  If a cut segment includes a location name that is already present in an existing railway then the earlier name will be erased.</w:t>
       </w:r>
     </w:p>
     <w:p/>
     <w:p>
       <w:r>
-        <w:t>3</w:t>
+        <w:t>4</w:t>
       </w:r>
       <w:r>
         <w:t>.</w:t>
       </w:r>
       <w:r>
-        <w:t xml:space="preserve">  If a cut segment includes a location name that is already present in an existing railway then the earlier name will be erased.</w:t>
-      </w:r>
-    </w:p>
-    <w:p/>
-    <w:p>
+        <w:t xml:space="preserve">  </w:t>
+      </w:r>
+      <w:r>
+        <w:t xml:space="preserve">Ensure that the application that is to receive the external segment doesn't have any selections of its own still valid or </w:t>
+      </w:r>
+      <w:r>
+        <w:t>a</w:t>
+      </w:r>
+      <w:r>
+        <w:t xml:space="preserve"> paste from </w:t>
+      </w:r>
+      <w:r>
+        <w:t>an</w:t>
+      </w:r>
+      <w:r>
+        <w:t xml:space="preserve">other application will fail or produce unwanted effects.  If a </w:t>
+      </w:r>
       <w:r>
         <w:lastRenderedPageBreak/>
-        <w:t>4</w:t>
-      </w:r>
-      <w:r>
-        <w:t>.</w:t>
-      </w:r>
-      <w:r>
-        <w:t xml:space="preserve">  </w:t>
-      </w:r>
-      <w:r>
-        <w:t xml:space="preserve">Ensure that the application that is to receive the external segment doesn't have any selections of its own still valid or </w:t>
-      </w:r>
-      <w:r>
-        <w:t>a</w:t>
-      </w:r>
-      <w:r>
-        <w:t xml:space="preserve"> paste from </w:t>
-      </w:r>
-      <w:r>
-        <w:t>an</w:t>
-      </w:r>
-      <w:r>
-        <w:t>other application will fail or produce unwanted effects.  If a selection has already been made in the receiving application, perhaps to move an earlier pasted segment, click 'Edit' then 'Cancel' to cle</w:t>
+        <w:t>selection has already been made in the receiving application, perhaps to move an earlier pasted segment, click 'Edit' then 'Cancel' to cle</w:t>
       </w:r>
       <w:r>
         <w:t xml:space="preserve">ar the selection before selecting the area to be cut or copied </w:t>
@@ -12168,14 +12163,7 @@
         <w:rPr>
           <w:bCs/>
         </w:rPr>
-        <w:t xml:space="preserve">Other options include restoring the selection </w:t>
-      </w:r>
-      <w:r>
-        <w:rPr>
-          <w:bCs/>
-        </w:rPr>
-        <w:lastRenderedPageBreak/>
-        <w:t>default values - i.e. just reset to the default values (</w:t>
+        <w:t>Other options include restoring the selection default values - i.e. just reset to the default values (</w:t>
       </w:r>
       <w:r>
         <w:rPr>
@@ -12220,7 +12208,14 @@
         <w:rPr>
           <w:bCs/>
         </w:rPr>
-        <w:t>) between and including the start and end points selected; restoring ALL default values - i.e. reset all track elements to their default values (a warning message is given if this is selected); and cancel without making any changes.</w:t>
+        <w:t xml:space="preserve">) between and including the start and end points selected; </w:t>
+      </w:r>
+      <w:r>
+        <w:rPr>
+          <w:bCs/>
+        </w:rPr>
+        <w:lastRenderedPageBreak/>
+        <w:t>restoring ALL default values - i.e. reset all track elements to their default values (a warning message is given if this is selected); and cancel without making any changes.</w:t>
       </w:r>
     </w:p>
     <w:p>
@@ -23799,9 +23794,9 @@
         <w:t>.</w:t>
       </w:r>
     </w:p>
-    <w:p/>
-    <w:p>
-      <w:r>
+    <w:p>
+      <w:r>
+        <w:lastRenderedPageBreak/>
         <w:t xml:space="preserve">When setting the times for shuttle links the time for the </w:t>
       </w:r>
       <w:proofErr w:type="spellStart"/>
@@ -24540,6 +24535,16 @@
         </w:rPr>
         <w:t>), both of which repeat as many times as are required.</w:t>
       </w:r>
+    </w:p>
+    <w:p>
+      <w:pPr>
+        <w:textAlignment w:val="baseline"/>
+        <w:rPr>
+          <w:rFonts w:ascii="inherit" w:hAnsi="inherit"/>
+          <w:color w:val="000000"/>
+          <w:bdr w:val="none" w:sz="0" w:space="0" w:color="auto" w:frame="1"/>
+        </w:rPr>
+      </w:pPr>
     </w:p>
     <w:p>
       <w:pPr>
@@ -24800,8 +24805,6 @@
           <w:lang w:eastAsia="en-GB"/>
         </w:rPr>
       </w:pPr>
-      <w:bookmarkStart w:id="0" w:name="_GoBack"/>
-      <w:bookmarkEnd w:id="0"/>
       <w:r>
         <w:rPr>
           <w:color w:val="000000"/>
@@ -27914,139 +27917,377 @@
         <w:t xml:space="preserve">  Trains are updated in the order in which they appear in the timetable, which isn't noticeable in normal circumstances, but if there are severe delays and several trains are waiting to enter the railway but can't because other trains are obstructing their entry, they will only enter in proper time order if the timetable is listed in time order.</w:t>
       </w:r>
     </w:p>
+    <w:p>
+      <w:r>
+        <w:lastRenderedPageBreak/>
+        <w:t xml:space="preserve">It is not necessary to load a </w:t>
+      </w:r>
+      <w:r>
+        <w:t>railway</w:t>
+      </w:r>
+      <w:r>
+        <w:t xml:space="preserve"> in order to edit it</w:t>
+      </w:r>
+      <w:r>
+        <w:t>s timetable</w:t>
+      </w:r>
+      <w:r>
+        <w:t>, but it is necessary to have the railway loaded in order to validate t</w:t>
+      </w:r>
+      <w:r>
+        <w:t>he timetable</w:t>
+      </w:r>
+      <w:r>
+        <w:t xml:space="preserve"> from within the editor</w:t>
+      </w:r>
+      <w:r>
+        <w:t xml:space="preserve">.  </w:t>
+      </w:r>
+      <w:r>
+        <w:t xml:space="preserve">All timetables are validated prior to loading for operational use but for new or changed timetables it is better to check validity with the editor open so that changes </w:t>
+      </w:r>
+      <w:r>
+        <w:t>may</w:t>
+      </w:r>
+      <w:r>
+        <w:t xml:space="preserve"> be made if necessary.  </w:t>
+      </w:r>
+      <w:r>
+        <w:t xml:space="preserve">In order to use </w:t>
+      </w:r>
+      <w:r>
+        <w:t>the</w:t>
+      </w:r>
+      <w:r>
+        <w:t xml:space="preserve"> list of railway locations from the timetable </w:t>
+      </w:r>
+      <w:r>
+        <w:t xml:space="preserve">editor </w:t>
+      </w:r>
+      <w:r>
+        <w:t xml:space="preserve">drop-down box it is necessary to have </w:t>
+      </w:r>
+      <w:r>
+        <w:t>a railway loaded, but this may be in the form of either</w:t>
+      </w:r>
+      <w:r>
+        <w:t xml:space="preserve"> a '.rly' file or a '.dev' file, though only a .rly file will permit validation.</w:t>
+      </w:r>
+      <w:r>
+        <w:t xml:space="preserve">  </w:t>
+      </w:r>
+      <w:r>
+        <w:t xml:space="preserve">Note that </w:t>
+      </w:r>
+      <w:r>
+        <w:t>l</w:t>
+      </w:r>
+      <w:r>
+        <w:t xml:space="preserve">oading a timetable for operational use and </w:t>
+      </w:r>
+      <w:r>
+        <w:t xml:space="preserve">for </w:t>
+      </w:r>
+      <w:r>
+        <w:t xml:space="preserve">editing are different </w:t>
+      </w:r>
+      <w:r>
+        <w:t>activities</w:t>
+      </w:r>
+      <w:r>
+        <w:t xml:space="preserve">, </w:t>
+      </w:r>
+      <w:r>
+        <w:t>a timetable still has to be loaded in order to operate the railway after it has been edited and validated.</w:t>
+      </w:r>
+      <w:r>
+        <w:t xml:space="preserve">  </w:t>
+      </w:r>
+      <w:r>
+        <w:t xml:space="preserve">Note </w:t>
+      </w:r>
+      <w:r>
+        <w:t xml:space="preserve">also </w:t>
+      </w:r>
+      <w:r>
+        <w:t>that continuation names are for location identification when trains enter and exit the railway, they are not stopping locations.  For this reason continuation names must not be used in the timetable, the validation check will raise an error if they are.  Also for this reason the location name drop-down box in the timetable editor excludes continuation names.</w:t>
+      </w:r>
+    </w:p>
+    <w:p>
+      <w:pPr>
+        <w:rPr>
+          <w:b/>
+        </w:rPr>
+      </w:pPr>
+    </w:p>
+    <w:p>
+      <w:pPr>
+        <w:rPr>
+          <w:b/>
+        </w:rPr>
+      </w:pPr>
+      <w:r>
+        <w:rPr>
+          <w:b/>
+        </w:rPr>
+        <w:t>5.9</w:t>
+      </w:r>
+      <w:r>
+        <w:rPr>
+          <w:b/>
+        </w:rPr>
+        <w:tab/>
+      </w:r>
+      <w:r>
+        <w:rPr>
+          <w:b/>
+        </w:rPr>
+        <w:t xml:space="preserve">Non-timetabled </w:t>
+      </w:r>
+      <w:r>
+        <w:rPr>
+          <w:b/>
+        </w:rPr>
+        <w:t>services</w:t>
+      </w:r>
+    </w:p>
+    <w:p>
+      <w:pPr>
+        <w:rPr>
+          <w:b/>
+        </w:rPr>
+      </w:pPr>
+    </w:p>
+    <w:p>
+      <w:r>
+        <w:t xml:space="preserve">Non-timetabled services </w:t>
+      </w:r>
+      <w:r>
+        <w:t>may</w:t>
+      </w:r>
+      <w:r>
+        <w:t xml:space="preserve"> be set up to use manual (</w:t>
+      </w:r>
+      <w:proofErr w:type="spellStart"/>
+      <w:r>
+        <w:t>i.e.signaller</w:t>
+      </w:r>
+      <w:proofErr w:type="spellEnd"/>
+      <w:r>
+        <w:t>) control only.  Here all control is manual</w:t>
+      </w:r>
+      <w:r>
+        <w:t xml:space="preserve"> but a timetable is still needed to allow new trains (or trams</w:t>
+      </w:r>
+      <w:r>
+        <w:t xml:space="preserve"> - signaller control is often more appropriate for trams</w:t>
+      </w:r>
+      <w:r>
+        <w:t>) to be created and to set data such as powers and maximum running speeds.  These entries</w:t>
+      </w:r>
+      <w:r>
+        <w:t xml:space="preserve"> have start events </w:t>
+      </w:r>
+      <w:r>
+        <w:t xml:space="preserve">of the form - </w:t>
+      </w:r>
+      <w:r>
+        <w:rPr>
+          <w:rFonts w:ascii="Arial" w:hAnsi="Arial"/>
+          <w:color w:val="0000FF"/>
+          <w:sz w:val="20"/>
+        </w:rPr>
+        <w:t>Snt;146-12 147-12;S</w:t>
+      </w:r>
+      <w:r>
+        <w:rPr>
+          <w:color w:val="0000FF"/>
+        </w:rPr>
+        <w:t xml:space="preserve"> </w:t>
+      </w:r>
+      <w:r>
+        <w:t xml:space="preserve">- where the final 'S' indicates that it is started under </w:t>
+      </w:r>
+      <w:r>
+        <w:t>signaller control</w:t>
+      </w:r>
+      <w:r>
+        <w:t xml:space="preserve">.  For these services it is useful to use the description to </w:t>
+      </w:r>
+      <w:r>
+        <w:t>indicate the route</w:t>
+      </w:r>
+      <w:r>
+        <w:t>, so that this shows in the floating window during operation and so helps in applying correct control.</w:t>
+      </w:r>
+    </w:p>
     <w:p/>
     <w:p>
       <w:r>
-        <w:t xml:space="preserve">It is not necessary to load a </w:t>
-      </w:r>
-      <w:r>
-        <w:t>railway</w:t>
-      </w:r>
-      <w:r>
-        <w:t xml:space="preserve"> in order to edit it</w:t>
-      </w:r>
-      <w:r>
-        <w:t>s timetable</w:t>
-      </w:r>
-      <w:r>
-        <w:t>, but it is necessary to have the railway loaded in order to validate t</w:t>
-      </w:r>
-      <w:r>
-        <w:t>he timetable</w:t>
-      </w:r>
-      <w:r>
-        <w:t xml:space="preserve"> from within the editor</w:t>
-      </w:r>
-      <w:r>
-        <w:t xml:space="preserve">.  </w:t>
-      </w:r>
-      <w:r>
-        <w:t xml:space="preserve">All timetables are validated prior to loading for operational use but for new or changed timetables it is better to check validity with the editor open so that changes </w:t>
+        <w:t xml:space="preserve">Trains or trams operated under </w:t>
+      </w:r>
+      <w:r>
+        <w:t>signaller control</w:t>
+      </w:r>
+      <w:r>
+        <w:t xml:space="preserve"> need skill to stop at required positions because there is no automatic location stopping as there is under timetable control.  A train (tram) being stopped by a signaller command brakes at up to </w:t>
+      </w:r>
+      <w:r>
+        <w:t>three quarters of</w:t>
+      </w:r>
+      <w:r>
+        <w:t xml:space="preserve"> its maximum braking effort (this </w:t>
       </w:r>
       <w:r>
         <w:t>may</w:t>
       </w:r>
       <w:r>
-        <w:t xml:space="preserve"> be made if necessary.  </w:t>
-      </w:r>
-      <w:r>
-        <w:t xml:space="preserve">In order to use </w:t>
-      </w:r>
-      <w:r>
-        <w:t>the</w:t>
-      </w:r>
-      <w:r>
-        <w:t xml:space="preserve"> list of railway locations from the timetable </w:t>
-      </w:r>
-      <w:r>
-        <w:t xml:space="preserve">editor </w:t>
-      </w:r>
-      <w:r>
-        <w:t xml:space="preserve">drop-down box it is necessary to have </w:t>
-      </w:r>
-      <w:r>
-        <w:t>a railway loaded, but this may be in the form of either</w:t>
-      </w:r>
-      <w:r>
-        <w:t xml:space="preserve"> a '.rly' file or a '.dev' file, though only a .rly file will permit validation.</w:t>
-      </w:r>
-      <w:r>
-        <w:t xml:space="preserve">  </w:t>
-      </w:r>
-      <w:r>
-        <w:t xml:space="preserve">Note that </w:t>
-      </w:r>
-      <w:r>
-        <w:t>l</w:t>
-      </w:r>
-      <w:r>
-        <w:t xml:space="preserve">oading a timetable for operational use and </w:t>
-      </w:r>
-      <w:r>
-        <w:t xml:space="preserve">for </w:t>
-      </w:r>
-      <w:r>
-        <w:t xml:space="preserve">editing are different </w:t>
-      </w:r>
-      <w:r>
-        <w:t>activities</w:t>
-      </w:r>
-      <w:r>
-        <w:t xml:space="preserve">, </w:t>
-      </w:r>
-      <w:r>
-        <w:t>a timetable still has to be loaded in order to operate the railway after it has been edited and validated.</w:t>
-      </w:r>
-      <w:r>
-        <w:t xml:space="preserve">  </w:t>
-      </w:r>
-      <w:r>
-        <w:t xml:space="preserve">Note </w:t>
-      </w:r>
-      <w:r>
-        <w:t xml:space="preserve">also </w:t>
-      </w:r>
-      <w:r>
-        <w:t>that continuation names are for location identification when trains enter and exit the railway, they are not stopping locations.  For this reason continuation names must not be used in the timetable, the validation check will raise an error if they are.  Also for this reason the location name drop-down box in the timetable editor excludes continuation names.</w:t>
-      </w:r>
-    </w:p>
+        <w:t xml:space="preserve"> be considerably less if there is a long element in front), and it takes effect when it reaches the end of the next full element.  It </w:t>
+      </w:r>
+      <w:r>
+        <w:t xml:space="preserve">will </w:t>
+      </w:r>
+      <w:r>
+        <w:t xml:space="preserve">always stop at a full element, so </w:t>
+      </w:r>
+      <w:r>
+        <w:t xml:space="preserve">there is a need to </w:t>
+      </w:r>
+      <w:r>
+        <w:t>be aware of element lengths, speed (the higher the speed the more difficult the judgement)</w:t>
+      </w:r>
+      <w:r>
+        <w:t>,</w:t>
+      </w:r>
+      <w:r>
+        <w:t xml:space="preserve"> and position when the 'stop' command is given.  For regular stopping under </w:t>
+      </w:r>
+      <w:r>
+        <w:t>signaller control</w:t>
+      </w:r>
+      <w:r>
+        <w:t xml:space="preserve"> - as may be required for tram operation - it is suggested to experiment then mark the brake application positions using text</w:t>
+      </w:r>
+      <w:r>
+        <w:t xml:space="preserve"> markers</w:t>
+      </w:r>
+      <w:r>
+        <w:t>.</w:t>
+      </w:r>
+    </w:p>
+    <w:p/>
     <w:p>
       <w:pPr>
         <w:rPr>
           <w:b/>
         </w:rPr>
       </w:pPr>
-    </w:p>
+      <w:r>
+        <w:rPr>
+          <w:b/>
+        </w:rPr>
+        <w:t>5.10</w:t>
+      </w:r>
+      <w:r>
+        <w:rPr>
+          <w:b/>
+        </w:rPr>
+        <w:tab/>
+      </w:r>
+      <w:r>
+        <w:rPr>
+          <w:b/>
+        </w:rPr>
+        <w:t xml:space="preserve">Formatted </w:t>
+      </w:r>
+      <w:r>
+        <w:rPr>
+          <w:b/>
+        </w:rPr>
+        <w:t>timetables</w:t>
+      </w:r>
+    </w:p>
+    <w:p/>
+    <w:p>
+      <w:r>
+        <w:t xml:space="preserve">When a timetable has been saved and validated (the appropriate railway </w:t>
+      </w:r>
+      <w:r>
+        <w:t xml:space="preserve">.rly file </w:t>
+      </w:r>
+      <w:r>
+        <w:t xml:space="preserve">has to be loaded in order to validate it), it </w:t>
+      </w:r>
+      <w:r>
+        <w:t>may</w:t>
+      </w:r>
+      <w:r>
+        <w:t xml:space="preserve"> be exported.</w:t>
+      </w:r>
+      <w:r>
+        <w:t xml:space="preserve">  Exported timetables help in ope</w:t>
+      </w:r>
+      <w:r>
+        <w:t xml:space="preserve">rating the trains </w:t>
+      </w:r>
+      <w:r>
+        <w:t xml:space="preserve">and are located in the </w:t>
+      </w:r>
+      <w:r>
+        <w:t>'Formatted timetables' folder.  The</w:t>
+      </w:r>
+      <w:r>
+        <w:t>y</w:t>
+      </w:r>
+      <w:r>
+        <w:t xml:space="preserve"> </w:t>
+      </w:r>
+      <w:r>
+        <w:t>may</w:t>
+      </w:r>
+      <w:r>
+        <w:t xml:space="preserve"> be exported from within the </w:t>
+      </w:r>
+      <w:r>
+        <w:t xml:space="preserve">timetable editor by left clicking the appropriate button, </w:t>
+      </w:r>
+      <w:r>
+        <w:t>or</w:t>
+      </w:r>
+      <w:r>
+        <w:t>, when loaded for operation,</w:t>
+      </w:r>
+      <w:r>
+        <w:t xml:space="preserve"> from menu items 'File' and 'Export timetable'.  Timetables are created in two forms (a) traditional timetable format in spreadsheet form ('.csv' - comma-separated variable files), readable and </w:t>
+      </w:r>
+      <w:proofErr w:type="spellStart"/>
+      <w:r>
+        <w:t>reformattable</w:t>
+      </w:r>
+      <w:proofErr w:type="spellEnd"/>
+      <w:r>
+        <w:t xml:space="preserve"> by Microsoft Excel or any spreadsheet program, and (b) chronological order in plain text ('.txt' files), readable by any word processor or </w:t>
+      </w:r>
+      <w:r>
+        <w:t xml:space="preserve">text </w:t>
+      </w:r>
+      <w:r>
+        <w:t xml:space="preserve">editor.  The chronological timetable in particular should be useful in planning operations in a proper sequence, and should match the </w:t>
+      </w:r>
+      <w:r>
+        <w:t>performance</w:t>
+      </w:r>
+      <w:r>
+        <w:t xml:space="preserve"> log quite closely if the railway is operated efficiently and without delays.  Note that these timetables are likely to be quite big if there are many repeating services, so be aware that a lot of paper will be required if they are printed as a whole files.</w:t>
+      </w:r>
+    </w:p>
+    <w:p/>
     <w:p>
       <w:pPr>
         <w:rPr>
           <w:b/>
         </w:rPr>
       </w:pPr>
-      <w:r>
-        <w:rPr>
-          <w:b/>
-        </w:rPr>
-        <w:t>5.9</w:t>
-      </w:r>
-      <w:r>
-        <w:rPr>
-          <w:b/>
-        </w:rPr>
-        <w:tab/>
-      </w:r>
-      <w:r>
-        <w:rPr>
-          <w:b/>
-        </w:rPr>
-        <w:t xml:space="preserve">Non-timetabled </w:t>
-      </w:r>
-      <w:r>
-        <w:rPr>
-          <w:b/>
-        </w:rPr>
-        <w:t>services</w:t>
-      </w:r>
     </w:p>
     <w:p>
       <w:pPr>
@@ -28054,248 +28295,11 @@
           <w:b/>
         </w:rPr>
       </w:pPr>
-    </w:p>
-    <w:p>
-      <w:r>
-        <w:t xml:space="preserve">Non-timetabled services </w:t>
-      </w:r>
-      <w:r>
-        <w:t>may</w:t>
-      </w:r>
-      <w:r>
-        <w:t xml:space="preserve"> be set up to use manual (</w:t>
-      </w:r>
-      <w:proofErr w:type="spellStart"/>
-      <w:r>
-        <w:t>i.e.signaller</w:t>
-      </w:r>
-      <w:proofErr w:type="spellEnd"/>
-      <w:r>
-        <w:t>) control only.  Here all control is manual</w:t>
-      </w:r>
-      <w:r>
-        <w:t xml:space="preserve"> but a timetable is still needed to allow new trains (or trams</w:t>
-      </w:r>
-      <w:r>
-        <w:t xml:space="preserve"> - signaller control is often more appropriate for trams</w:t>
-      </w:r>
-      <w:r>
-        <w:t>) to be created and to set data such as powers and maximum running speeds.  These entries</w:t>
-      </w:r>
-      <w:r>
-        <w:t xml:space="preserve"> have start events </w:t>
-      </w:r>
-      <w:r>
-        <w:t xml:space="preserve">of the form - </w:t>
-      </w:r>
-      <w:r>
-        <w:rPr>
-          <w:rFonts w:ascii="Arial" w:hAnsi="Arial"/>
-          <w:color w:val="0000FF"/>
-          <w:sz w:val="20"/>
-        </w:rPr>
-        <w:t>Snt;146-12 147-12;S</w:t>
-      </w:r>
-      <w:r>
-        <w:rPr>
-          <w:color w:val="0000FF"/>
-        </w:rPr>
-        <w:t xml:space="preserve"> </w:t>
-      </w:r>
-      <w:r>
-        <w:t xml:space="preserve">- where the final 'S' indicates that it is started under </w:t>
-      </w:r>
-      <w:r>
-        <w:t>signaller control</w:t>
-      </w:r>
-      <w:r>
-        <w:t xml:space="preserve">.  For these services it is useful to use the description to </w:t>
-      </w:r>
-      <w:r>
-        <w:t>indicate the route</w:t>
-      </w:r>
-      <w:r>
-        <w:t>, so that this shows in the floating window during operation and so helps in applying correct control.</w:t>
-      </w:r>
-    </w:p>
-    <w:p/>
-    <w:p>
-      <w:r>
-        <w:t xml:space="preserve">Trains or trams operated under </w:t>
-      </w:r>
-      <w:r>
-        <w:t>signaller control</w:t>
-      </w:r>
-      <w:r>
-        <w:t xml:space="preserve"> need skill to stop at required positions because there is no automatic location stopping as there is under timetable control.  A train (tram) being stopped by a signaller command brakes at up to </w:t>
-      </w:r>
-      <w:r>
-        <w:t>three quarters of</w:t>
-      </w:r>
-      <w:r>
-        <w:t xml:space="preserve"> its maximum braking effort (this </w:t>
-      </w:r>
-      <w:r>
-        <w:t>may</w:t>
-      </w:r>
-      <w:r>
-        <w:t xml:space="preserve"> be considerably less if there is a long element in front), and it takes effect when it reaches the end of the next full element.  It </w:t>
-      </w:r>
-      <w:r>
-        <w:t xml:space="preserve">will </w:t>
-      </w:r>
-      <w:r>
-        <w:t xml:space="preserve">always stop at a full element, so </w:t>
-      </w:r>
-      <w:r>
-        <w:t xml:space="preserve">there is a need to </w:t>
-      </w:r>
-      <w:r>
-        <w:t>be aware of element lengths, speed (the higher the speed the more difficult the judgement)</w:t>
-      </w:r>
-      <w:r>
-        <w:t>,</w:t>
-      </w:r>
-      <w:r>
-        <w:t xml:space="preserve"> and position when the 'stop' command is given.  For regular stopping under </w:t>
-      </w:r>
-      <w:r>
-        <w:t>signaller control</w:t>
-      </w:r>
-      <w:r>
-        <w:t xml:space="preserve"> - as may be required for tram operation - it is suggested to experiment then mark the brake application positions using text</w:t>
-      </w:r>
-      <w:r>
-        <w:t xml:space="preserve"> markers</w:t>
-      </w:r>
-      <w:r>
-        <w:t>.</w:t>
-      </w:r>
-    </w:p>
-    <w:p/>
-    <w:p>
-      <w:pPr>
-        <w:rPr>
-          <w:b/>
-        </w:rPr>
-      </w:pPr>
-      <w:r>
-        <w:rPr>
-          <w:b/>
-        </w:rPr>
-        <w:t>5.10</w:t>
-      </w:r>
-      <w:r>
-        <w:rPr>
-          <w:b/>
-        </w:rPr>
-        <w:tab/>
-      </w:r>
-      <w:r>
-        <w:rPr>
-          <w:b/>
-        </w:rPr>
-        <w:t xml:space="preserve">Formatted </w:t>
-      </w:r>
-      <w:r>
-        <w:rPr>
-          <w:b/>
-        </w:rPr>
-        <w:t>timetables</w:t>
-      </w:r>
-    </w:p>
-    <w:p/>
-    <w:p>
-      <w:r>
-        <w:t xml:space="preserve">When a timetable has been saved and validated (the appropriate railway </w:t>
-      </w:r>
-      <w:r>
-        <w:t xml:space="preserve">.rly file </w:t>
-      </w:r>
-      <w:r>
-        <w:t xml:space="preserve">has to be loaded in order to validate it), it </w:t>
-      </w:r>
-      <w:r>
-        <w:t>may</w:t>
-      </w:r>
-      <w:r>
-        <w:t xml:space="preserve"> be exported.</w:t>
-      </w:r>
-      <w:r>
-        <w:t xml:space="preserve">  Exported timetables help in ope</w:t>
-      </w:r>
-      <w:r>
-        <w:t xml:space="preserve">rating the trains </w:t>
-      </w:r>
-      <w:r>
-        <w:t xml:space="preserve">and are located in the </w:t>
-      </w:r>
-      <w:r>
-        <w:t>'Formatted timetables' folder.  The</w:t>
-      </w:r>
-      <w:r>
-        <w:t>y</w:t>
-      </w:r>
-      <w:r>
-        <w:t xml:space="preserve"> </w:t>
-      </w:r>
-      <w:r>
-        <w:t>may</w:t>
-      </w:r>
-      <w:r>
-        <w:t xml:space="preserve"> be exported from within the </w:t>
-      </w:r>
-      <w:r>
-        <w:t xml:space="preserve">timetable editor by left clicking the appropriate button, </w:t>
-      </w:r>
-      <w:r>
-        <w:t>or</w:t>
-      </w:r>
-      <w:r>
-        <w:t>, when loaded for operation,</w:t>
-      </w:r>
-      <w:r>
-        <w:t xml:space="preserve"> from menu items 'File' and 'Export timetable'.  Timetables are created in two forms (a) traditional timetable format in spreadsheet form ('.csv' - comma-separated variable files), readable and </w:t>
-      </w:r>
-      <w:proofErr w:type="spellStart"/>
-      <w:r>
-        <w:t>reformattable</w:t>
-      </w:r>
-      <w:proofErr w:type="spellEnd"/>
-      <w:r>
-        <w:t xml:space="preserve"> by Microsoft Excel or any spreadsheet program, and (b) chronological order in plain text ('.txt' files), readable by any word processor or </w:t>
-      </w:r>
-      <w:r>
-        <w:t xml:space="preserve">text </w:t>
-      </w:r>
-      <w:r>
-        <w:t xml:space="preserve">editor.  The chronological timetable in particular should be useful in planning operations in a proper sequence, and should match the </w:t>
-      </w:r>
-      <w:r>
-        <w:t>performance</w:t>
-      </w:r>
-      <w:r>
-        <w:t xml:space="preserve"> log quite closely if the railway is operated efficiently and without delays.  Note that these timetables are likely to be quite big if there are many repeating services, so be aware that a lot of paper will be required if they are printed as a whole files.</w:t>
-      </w:r>
-    </w:p>
-    <w:p/>
-    <w:p>
-      <w:pPr>
-        <w:rPr>
-          <w:b/>
-        </w:rPr>
-      </w:pPr>
-    </w:p>
-    <w:p>
-      <w:pPr>
-        <w:rPr>
-          <w:b/>
-        </w:rPr>
-      </w:pPr>
-      <w:r>
-        <w:rPr>
-          <w:b/>
-        </w:rPr>
+      <w:r>
+        <w:rPr>
+          <w:b/>
+        </w:rPr>
+        <w:lastRenderedPageBreak/>
         <w:t>5.11</w:t>
       </w:r>
       <w:r>
@@ -28950,22 +28954,19 @@
         <w:t xml:space="preserve">  </w:t>
       </w:r>
       <w:r>
-        <w:t xml:space="preserve">Additionally, it is easy during timetable compilation to omit a necessary change of direction, when, instead of a train retracing its earlier route it is left </w:t>
+        <w:t xml:space="preserve">Additionally, it is easy during timetable compilation to omit a necessary change of direction, when, instead of a train retracing its earlier route it is left stranded at buffers or </w:t>
+      </w:r>
+      <w:r>
+        <w:t>moves</w:t>
+      </w:r>
+      <w:r>
+        <w:t xml:space="preserve"> away in the wrong direction.  </w:t>
+      </w:r>
+      <w:r>
+        <w:t xml:space="preserve">Operating the services to check for </w:t>
       </w:r>
       <w:r>
         <w:lastRenderedPageBreak/>
-        <w:t xml:space="preserve">stranded at buffers or </w:t>
-      </w:r>
-      <w:r>
-        <w:t>moves</w:t>
-      </w:r>
-      <w:r>
-        <w:t xml:space="preserve"> away in the wrong direction.  </w:t>
-      </w:r>
-      <w:r>
-        <w:t xml:space="preserve">Operating the services to check for </w:t>
-      </w:r>
-      <w:r>
         <w:t xml:space="preserve">these sorts of </w:t>
       </w:r>
       <w:r>
@@ -29273,29 +29274,29 @@
         <w:t xml:space="preserve">each service's </w:t>
       </w:r>
       <w:r>
-        <w:t xml:space="preserve">timetable prior to the arrival location, and they will be allocated </w:t>
+        <w:t xml:space="preserve">timetable prior to the arrival location, and they will be allocated different approach codes </w:t>
+      </w:r>
+      <w:r>
+        <w:t xml:space="preserve">even though </w:t>
+      </w:r>
+      <w:r>
+        <w:t>the</w:t>
+      </w:r>
+      <w:r>
+        <w:t xml:space="preserve">ir approach </w:t>
+      </w:r>
+      <w:r>
+        <w:t xml:space="preserve">direction </w:t>
+      </w:r>
+      <w:r>
+        <w:t>is the same</w:t>
+      </w:r>
+      <w:r>
+        <w:t xml:space="preserve">.  The same applies for </w:t>
       </w:r>
       <w:r>
         <w:lastRenderedPageBreak/>
-        <w:t xml:space="preserve">different approach codes </w:t>
-      </w:r>
-      <w:r>
-        <w:t xml:space="preserve">even though </w:t>
-      </w:r>
-      <w:r>
-        <w:t>the</w:t>
-      </w:r>
-      <w:r>
-        <w:t xml:space="preserve">ir approach </w:t>
-      </w:r>
-      <w:r>
-        <w:t xml:space="preserve">direction </w:t>
-      </w:r>
-      <w:r>
-        <w:t>is the same</w:t>
-      </w:r>
-      <w:r>
-        <w:t>.  The same applies for departures and exit codes.</w:t>
+        <w:t>departures and exit codes.</w:t>
       </w:r>
       <w:r>
         <w:t xml:space="preserve">  </w:t>
@@ -30798,9 +30799,9 @@
         <w:t>that are to be used in normal operation.</w:t>
       </w:r>
     </w:p>
-    <w:p/>
-    <w:p>
-      <w:r>
+    <w:p>
+      <w:r>
+        <w:lastRenderedPageBreak/>
         <w:t xml:space="preserve">When selected, routes may be </w:t>
       </w:r>
       <w:r>
@@ -30867,30 +30868,79 @@
         <w:t xml:space="preserve"> </w:t>
       </w:r>
       <w:r>
-        <w:t xml:space="preserve">and then right clicking the track element </w:t>
-      </w:r>
-      <w:r>
-        <w:t>to truncate to, or the start element of the route to cancel it</w:t>
-      </w:r>
-      <w:r>
-        <w:t xml:space="preserve"> completely</w:t>
-      </w:r>
-      <w:r>
-        <w:t xml:space="preserve">.  </w:t>
-      </w:r>
-      <w:r>
-        <w:t>Routes can be truncated from the start, by right clicking the element immediately in advance of a facing signal, or from the end, by right clicking the element immediately in rear of a facing signal</w:t>
-      </w:r>
-      <w:r>
-        <w:t>.  For unrestricted routes right clicking any element except one immediately in advance of a facing signal will truncate it from the end.</w:t>
-      </w:r>
-      <w:r>
-        <w:t xml:space="preserve">  </w:t>
+        <w:t xml:space="preserve">and then </w:t>
+      </w:r>
+      <w:r>
+        <w:t>right clicking an appropriate track element as follows:</w:t>
       </w:r>
     </w:p>
     <w:p/>
     <w:p>
       <w:r>
+        <w:t xml:space="preserve">Start of a route - cancels the entire route (but see </w:t>
+      </w:r>
+      <w:r>
+        <w:t xml:space="preserve">the </w:t>
+      </w:r>
+      <w:r>
+        <w:t>next paragraph);</w:t>
+      </w:r>
+    </w:p>
+    <w:p>
+      <w:r>
+        <w:t>For automatic signal and preferred direction routes there are three options</w:t>
+      </w:r>
+    </w:p>
+    <w:p>
+      <w:r>
+        <w:t xml:space="preserve">1.  </w:t>
+      </w:r>
+      <w:proofErr w:type="gramStart"/>
+      <w:r>
+        <w:t>element</w:t>
+      </w:r>
+      <w:proofErr w:type="gramEnd"/>
+      <w:r>
+        <w:t xml:space="preserve"> immediately before a facing signal</w:t>
+      </w:r>
+      <w:r>
+        <w:t xml:space="preserve"> - truncates the route from the start to the signal;</w:t>
+      </w:r>
+    </w:p>
+    <w:p>
+      <w:r>
+        <w:t xml:space="preserve">2.  </w:t>
+      </w:r>
+      <w:proofErr w:type="gramStart"/>
+      <w:r>
+        <w:t>a</w:t>
+      </w:r>
+      <w:proofErr w:type="gramEnd"/>
+      <w:r>
+        <w:t xml:space="preserve"> mid-route signal - truncates the route to the next facing signal;</w:t>
+      </w:r>
+    </w:p>
+    <w:p>
+      <w:r>
+        <w:t xml:space="preserve">3.  </w:t>
+      </w:r>
+      <w:proofErr w:type="gramStart"/>
+      <w:r>
+        <w:t>element</w:t>
+      </w:r>
+      <w:proofErr w:type="gramEnd"/>
+      <w:r>
+        <w:t xml:space="preserve"> immediately after a signal - truncates the route from the signal to the end.</w:t>
+      </w:r>
+    </w:p>
+    <w:p>
+      <w:r>
+        <w:t>For unrestricted routes behaviour is similar for 1 and 2 above, but clicking any other element truncates the route from that point to the end of the route.</w:t>
+      </w:r>
+    </w:p>
+    <w:p/>
+    <w:p>
+      <w:r>
         <w:t xml:space="preserve">Routes that </w:t>
       </w:r>
       <w:r>
@@ -31105,6 +31155,7 @@
     <w:p/>
     <w:p>
       <w:r>
+        <w:lastRenderedPageBreak/>
         <w:t xml:space="preserve">If </w:t>
       </w:r>
       <w:r>
@@ -31136,11 +31187,17 @@
       </w:r>
     </w:p>
     <w:p>
-      <w:r>
-        <w:rPr>
-          <w:b/>
-        </w:rPr>
-        <w:lastRenderedPageBreak/>
+      <w:pPr>
+        <w:rPr>
+          <w:b/>
+        </w:rPr>
+      </w:pPr>
+    </w:p>
+    <w:p>
+      <w:r>
+        <w:rPr>
+          <w:b/>
+        </w:rPr>
         <w:t>6.2</w:t>
       </w:r>
       <w:r>
@@ -31640,7 +31697,11 @@
         <w:t>.</w:t>
       </w:r>
       <w:r>
-        <w:t xml:space="preserve">  With one or both of these turned on the information is given in a floating window when the mouse hovers over a train.</w:t>
+        <w:t xml:space="preserve">  With one or </w:t>
+      </w:r>
+      <w:r>
+        <w:lastRenderedPageBreak/>
+        <w:t>both of these turned on the information is given in a floating window when the mouse hovers over a train.</w:t>
       </w:r>
     </w:p>
     <w:p/>
@@ -31655,7 +31716,6 @@
     <w:p/>
     <w:p>
       <w:r>
-        <w:lastRenderedPageBreak/>
         <w:t>grey</w:t>
       </w:r>
       <w:r>
@@ -32466,9 +32526,9 @@
         <w:t xml:space="preserve">controlled by automatic signals. </w:t>
       </w:r>
     </w:p>
-    <w:p/>
-    <w:p>
-      <w:r>
+    <w:p>
+      <w:r>
+        <w:lastRenderedPageBreak/>
         <w:t>Except when there are split platforms (see below) t</w:t>
       </w:r>
       <w:r>
@@ -32505,11 +32565,7 @@
         <w:t>.  This is to avoid the train missing the relevant stop point for that platform and thereby failing to stop.  Stop points are set assuming straight entry into platforms.</w:t>
       </w:r>
       <w:r>
-        <w:t xml:space="preserve">  </w:t>
-      </w:r>
-      <w:r>
-        <w:lastRenderedPageBreak/>
-        <w:t xml:space="preserve">However this situation can be handled by using split platforms e.g. </w:t>
+        <w:t xml:space="preserve">  However this situation can be handled by using split platforms e.g. </w:t>
       </w:r>
       <w:r>
         <w:rPr>
@@ -33296,6 +33352,7 @@
     <w:p/>
     <w:p>
       <w:r>
+        <w:lastRenderedPageBreak/>
         <w:t xml:space="preserve">Braking force expressed in tonnes sometimes causes confusion because tonne is a unit of mass rather than force, but it's a convenient value to use and one tonne force represents the force that earth's gravity exerts on a mass of one tonne.  The formula that links the two is given by </w:t>
       </w:r>
     </w:p>
@@ -33319,11 +33376,7 @@
         <w:t xml:space="preserve"> per second per second</w:t>
       </w:r>
       <w:r>
-        <w:t xml:space="preserve">, and 9.81 is the gravitational </w:t>
-      </w:r>
-      <w:r>
-        <w:lastRenderedPageBreak/>
-        <w:t xml:space="preserve">constant </w:t>
+        <w:t xml:space="preserve">, and 9.81 is the gravitational constant </w:t>
       </w:r>
       <w:r>
         <w:t xml:space="preserve">also expressed in metres per second per second.  This is </w:t>
@@ -33599,6 +33652,7 @@
     </w:p>
     <w:p>
       <w:r>
+        <w:lastRenderedPageBreak/>
         <w:t xml:space="preserve">b) </w:t>
       </w:r>
       <w:r>
@@ -33773,7 +33827,6 @@
     </w:p>
     <w:p>
       <w:r>
-        <w:lastRenderedPageBreak/>
         <w:t xml:space="preserve">g) the train in front is preventing </w:t>
       </w:r>
       <w:r>
@@ -33955,7 +34008,6 @@
         <w:t>Performance logs</w:t>
       </w:r>
     </w:p>
-    <w:p/>
     <w:p>
       <w:r>
         <w:t>During operation a</w:t>
@@ -34320,7 +34372,11 @@
         <w:t>Failed trains</w:t>
       </w:r>
       <w:r>
-        <w:t xml:space="preserve"> can also be taken under signaller control to allow them to be repaired or to join a rescue train (see section 6.11).  </w:t>
+        <w:t xml:space="preserve"> can also be taken under signaller control to allow them to </w:t>
+      </w:r>
+      <w:r>
+        <w:lastRenderedPageBreak/>
+        <w:t xml:space="preserve">be repaired or to join a rescue train (see section 6.11).  </w:t>
       </w:r>
       <w:r>
         <w:t xml:space="preserve">Trains </w:t>
@@ -34371,11 +34427,7 @@
         <w:t>not available</w:t>
       </w:r>
       <w:r>
-        <w:t xml:space="preserve"> when any </w:t>
-      </w:r>
-      <w:r>
-        <w:lastRenderedPageBreak/>
-        <w:t>part of a train</w:t>
+        <w:t xml:space="preserve"> when any part of a train</w:t>
       </w:r>
       <w:r>
         <w:t xml:space="preserve"> is on a continuation, or the element in front of a train</w:t>
@@ -34618,13 +34670,6 @@
         </w:rPr>
         <w:t>Adjusting the timetable clock</w:t>
       </w:r>
-    </w:p>
-    <w:p>
-      <w:pPr>
-        <w:rPr>
-          <w:b/>
-        </w:rPr>
-      </w:pPr>
     </w:p>
     <w:p>
       <w:r>
@@ -34724,12 +34769,17 @@
         <w:t xml:space="preserve">.  </w:t>
       </w:r>
       <w:r>
-        <w:t>Train speeds always change in accordance with timetable clock speeds, but route setting, level crossing barrier delays and point setting only change for faster speeds, for slower speeds they remain the same as for normal speed.  This is to avoid very long waiting times for routes and points to set and barriers to change</w:t>
+        <w:t xml:space="preserve">Train speeds always change in accordance with timetable clock speeds, but route setting, level crossing barrier delays and point setting only change for faster speeds, for </w:t>
+      </w:r>
+      <w:r>
+        <w:lastRenderedPageBreak/>
+        <w:t>slower speeds they remain the same as for normal speed.  This is to avoid very long waiting times for routes and points to set and barriers to change</w:t>
       </w:r>
       <w:r>
         <w:t>.  The clock can also be incremented by any amount by clicking the appropriate buttons as many times as is required.  When the clock is incremented only the clock is affected, train positions stay the same.  However if train movements were required during the time that has been skipped then they will run late.</w:t>
       </w:r>
     </w:p>
+    <w:p/>
     <w:p>
       <w:pPr>
         <w:rPr>
@@ -34740,7 +34790,6 @@
         <w:rPr>
           <w:b/>
         </w:rPr>
-        <w:lastRenderedPageBreak/>
         <w:t>6.</w:t>
       </w:r>
       <w:r>
@@ -34768,7 +34817,13 @@
         <w:t>ue</w:t>
       </w:r>
     </w:p>
-    <w:p/>
+    <w:p>
+      <w:pPr>
+        <w:rPr>
+          <w:b/>
+        </w:rPr>
+      </w:pPr>
+    </w:p>
     <w:p>
       <w:r>
         <w:t>During operation</w:t>
@@ -35167,7 +35222,6 @@
         <w:ind w:left="720"/>
       </w:pPr>
       <w:r>
-        <w:lastRenderedPageBreak/>
         <w:t>I</w:t>
       </w:r>
       <w:r>
@@ -35530,7 +35584,11 @@
         <w:t>4</w:t>
       </w:r>
       <w:r>
-        <w:t xml:space="preserve"> timetable hours with an average of </w:t>
+        <w:t xml:space="preserve"> </w:t>
+      </w:r>
+      <w:r>
+        <w:lastRenderedPageBreak/>
+        <w:t xml:space="preserve">timetable hours with an average of </w:t>
       </w:r>
       <w:r>
         <w:t>6</w:t>
@@ -35877,7 +35935,11 @@
         <w:t>a train is stopped at a signal or a location</w:t>
       </w:r>
       <w:r>
-        <w:t xml:space="preserve"> and is under timetable control, right click it to show the popup menu and select 'Skip timetabled event(s)'.  This gives a list of events from that point onwards, similar to timetable information in the floating window.</w:t>
+        <w:t xml:space="preserve"> and is under timetable control, right click it to show the popup menu and select 'Skip timetabled event(s)'.  This gives a list of events from that point onwards, similar to timetable </w:t>
+      </w:r>
+      <w:r>
+        <w:lastRenderedPageBreak/>
+        <w:t>information in the floating window.</w:t>
       </w:r>
       <w:r>
         <w:t xml:space="preserve">  Lef</w:t>
@@ -35900,7 +35962,6 @@
         <w:ind w:left="720"/>
       </w:pPr>
       <w:r>
-        <w:lastRenderedPageBreak/>
         <w:t xml:space="preserve">Only arrivals, passes or exit railway events can be selected since all others take place at locations and the train hasn't yet arrived at </w:t>
       </w:r>
       <w:r>
@@ -36150,7 +36211,11 @@
         <w:t xml:space="preserve"> (see 'Delay and failure data' below)</w:t>
       </w:r>
       <w:r>
-        <w:t xml:space="preserve">.  For most railways a reasonable balance of delays and failures will be found with the same setting for each - </w:t>
+        <w:t xml:space="preserve">.  For most railways a </w:t>
+      </w:r>
+      <w:r>
+        <w:lastRenderedPageBreak/>
+        <w:t xml:space="preserve">reasonable balance of delays and failures will be found with the same setting for each - </w:t>
       </w:r>
       <w:proofErr w:type="spellStart"/>
       <w:r>
@@ -36164,215 +36229,211 @@
     <w:p/>
     <w:p>
       <w:r>
+        <w:t>Failures and TSRs are indicated by a black (white background) or white (dark background) rounded square around the failed element.</w:t>
+      </w:r>
+    </w:p>
+    <w:p/>
+    <w:p>
+      <w:r>
+        <w:t>If a point failure occurs during route setting the route won't be set.  If an already failed point is encountered when route setting and the route is in the 'set' direction then the route passes through the point.  If it's in the 'non-set' direction then the search routine will try to find an alternative route, otherwise the route will fail.  Trains can run on failed points in the direction that's set but with a speed restriction of 10km/h.  Failed points can't be changed manually.  When a point has failed an estimate of the repair time is shown in the track information window.</w:t>
+      </w:r>
+    </w:p>
+    <w:p/>
+    <w:p>
+      <w:r>
+        <w:t>Signals can fail when they change aspect when route setting or when a train passes them under timetable control.  If a signal failure occurs during route setting the route won't be set.  Existing failed signals don't affect route setting, but trains must stop as for a red signal.  Failed signals can only be passed under signaller control, when it is recommended to select 'Step forward one element', after which timetable control can be restored.  Signal repair time estimates are shown as for points.</w:t>
+      </w:r>
+    </w:p>
+    <w:p/>
+    <w:p>
+      <w:r>
+        <w:t>TSRs occur at random times.  They don't affect route setting but impose a speed limit of 10km/h.  TSR removal time estimates are shown as for failure repair times.</w:t>
+      </w:r>
+    </w:p>
+    <w:p/>
+    <w:p>
+      <w:r>
+        <w:t>When a failure or TSR occurs a message is given and the performance file, on-screen log and warning panel record the event.  Similarly when a failure is repaired or a TSR lifted a message is given and the performance file, on-screen log and warning panel are updated accordingly.</w:t>
+      </w:r>
+    </w:p>
+    <w:p/>
+    <w:p>
+      <w:r>
+        <w:t>The delay and failure selections in place when a session is saved are recorded in the file and reinstated when the session is reloaded.</w:t>
+      </w:r>
+    </w:p>
+    <w:p/>
+    <w:p>
+      <w:pPr>
+        <w:rPr>
+          <w:u w:val="single"/>
+        </w:rPr>
+      </w:pPr>
+      <w:r>
+        <w:rPr>
+          <w:u w:val="single"/>
+        </w:rPr>
+        <w:t>Delay and failure data:</w:t>
+      </w:r>
+    </w:p>
+    <w:p/>
+    <w:p>
+      <w:r>
+        <w:tab/>
+      </w:r>
+      <w:r>
+        <w:tab/>
+        <w:t>Minor</w:t>
+      </w:r>
+      <w:r>
+        <w:t xml:space="preserve">   Moderate   </w:t>
+      </w:r>
+      <w:r>
+        <w:t>Major</w:t>
+      </w:r>
+    </w:p>
+    <w:p/>
+    <w:p>
+      <w:r>
+        <w:t>Points</w:t>
+      </w:r>
+      <w:r>
+        <w:t xml:space="preserve">               </w:t>
+      </w:r>
+      <w:r>
+        <w:t>1000        400         200   direction change events per failure</w:t>
+      </w:r>
+    </w:p>
+    <w:p>
+      <w:r>
+        <w:t>Signals</w:t>
+      </w:r>
+      <w:r>
+        <w:t xml:space="preserve">             </w:t>
+      </w:r>
+      <w:r>
+        <w:t>2000      1000         500   aspect changes per failure</w:t>
+      </w:r>
+    </w:p>
+    <w:p>
+      <w:r>
+        <w:t>TSRs</w:t>
+      </w:r>
+      <w:r>
+        <w:t xml:space="preserve">                  </w:t>
+      </w:r>
+      <w:r>
+        <w:t xml:space="preserve">200        100           50   days between restrictions </w:t>
+      </w:r>
+      <w:r>
+        <w:t>per plain</w:t>
+      </w:r>
+      <w:r>
+        <w:t xml:space="preserve"> track element</w:t>
+      </w:r>
+    </w:p>
+    <w:p>
+      <w:r>
+        <w:t>Delays</w:t>
+      </w:r>
+      <w:r>
+        <w:t xml:space="preserve">             </w:t>
+      </w:r>
+      <w:r>
+        <w:t xml:space="preserve">1 </w:t>
+      </w:r>
+      <w:r>
+        <w:t>-</w:t>
+      </w:r>
+      <w:r>
+        <w:t xml:space="preserve"> 11   </w:t>
+      </w:r>
+      <w:r>
+        <w:t xml:space="preserve">  </w:t>
+      </w:r>
+      <w:r>
+        <w:t xml:space="preserve">1 </w:t>
+      </w:r>
+      <w:r>
+        <w:t>-</w:t>
+      </w:r>
+      <w:r>
+        <w:t xml:space="preserve"> 24   </w:t>
+      </w:r>
+      <w:r>
+        <w:t xml:space="preserve"> </w:t>
+      </w:r>
+      <w:r>
+        <w:t xml:space="preserve"> 1 </w:t>
+      </w:r>
+      <w:r>
+        <w:t>-</w:t>
+      </w:r>
+      <w:r>
+        <w:t xml:space="preserve"> 49 minutes</w:t>
+      </w:r>
+      <w:r>
+        <w:t xml:space="preserve"> (t</w:t>
+      </w:r>
+      <w:r>
+        <w:t>he longer the delay the less frequently it occurs</w:t>
+      </w:r>
+      <w:r>
+        <w:t>)</w:t>
+      </w:r>
+    </w:p>
+    <w:p/>
+    <w:p>
+      <w:pPr>
+        <w:rPr>
+          <w:b/>
+        </w:rPr>
+      </w:pPr>
+      <w:r>
+        <w:t>6.14</w:t>
+      </w:r>
+      <w:r>
+        <w:tab/>
+      </w:r>
+      <w:r>
+        <w:rPr>
+          <w:b/>
+        </w:rPr>
+        <w:t>Setting reminders</w:t>
+      </w:r>
+    </w:p>
+    <w:p>
+      <w:pPr>
+        <w:rPr>
+          <w:b/>
+        </w:rPr>
+      </w:pPr>
+    </w:p>
+    <w:p>
+      <w:r>
+        <w:t xml:space="preserve">Reminders </w:t>
+      </w:r>
+      <w:r>
+        <w:t xml:space="preserve">can be set for future timetabled events </w:t>
+      </w:r>
+      <w:r>
+        <w:t xml:space="preserve">to alert the user to something that needs to be done when that event is reached.  Examples are when a train is running late and it is intended to skip some stops when the train reaches a certain location or to become a new service early; to hold a train at a location longer than normal because another train is running late but takes priority and will need to cross its path; </w:t>
+      </w:r>
+      <w:r>
+        <w:t xml:space="preserve">when </w:t>
+      </w:r>
+      <w:r>
+        <w:t>a train is being routed into a wrong platform and will require signaller control to reposition it when it arrives; and so on.</w:t>
+      </w:r>
+    </w:p>
+    <w:p/>
+    <w:p>
+      <w:r>
         <w:lastRenderedPageBreak/>
-        <w:t>Failures and TSRs are indicated by a black (white background) or white (dark background) rounded square around the failed element.</w:t>
-      </w:r>
-    </w:p>
-    <w:p/>
-    <w:p>
-      <w:r>
-        <w:t>If a point failure occurs during route setting the route won't be set.  If an already failed point is encountered when route setting and the route is in the 'set' direction then the route passes through the point.  If it's in the 'non-set' direction then the search routine will try to find an alternative route, otherwise the route will fail.  Trains can run on failed points in the direction that's set but with a speed restriction of 10km/h.  Failed points can't be changed manually.  When a point has failed an estimate of the repair time is shown in the track information window.</w:t>
-      </w:r>
-    </w:p>
-    <w:p/>
-    <w:p>
-      <w:r>
-        <w:t>Signals can fail when they change aspect when route setting or when a train passes them under timetable control.  If a signal failure occurs during route setting the route won't be set.  Existing failed signals don't affect route setting, but trains must stop as for a red signal.  Failed signals can only be passed under signaller control, when it is recommended to select 'Step forward one element', after which timetable control can be restored.  Signal repair time estimates are shown as for points.</w:t>
-      </w:r>
-    </w:p>
-    <w:p/>
-    <w:p>
-      <w:r>
-        <w:t>TSRs occur at random times.  They don't affect route setting but impose a speed limit of 10km/h.  TSR removal time estimates are shown as for failure repair times.</w:t>
-      </w:r>
-    </w:p>
-    <w:p/>
-    <w:p>
-      <w:r>
-        <w:t>When a failure or TSR occurs a message is given and the performance file, on-screen log and warning panel record the event.  Similarly when a failure is repaired or a TSR lifted a message is given and the performance file, on-screen log and warning panel are updated accordingly.</w:t>
-      </w:r>
-    </w:p>
-    <w:p/>
-    <w:p>
-      <w:r>
-        <w:t>The delay and failure selections in place when a session is saved are recorded in the file and reinstated when the session is reloaded.</w:t>
-      </w:r>
-    </w:p>
-    <w:p/>
-    <w:p>
-      <w:pPr>
-        <w:rPr>
-          <w:u w:val="single"/>
-        </w:rPr>
-      </w:pPr>
-      <w:r>
-        <w:rPr>
-          <w:u w:val="single"/>
-        </w:rPr>
-        <w:t>Delay and failure data:</w:t>
-      </w:r>
-    </w:p>
-    <w:p/>
-    <w:p>
-      <w:r>
-        <w:tab/>
-      </w:r>
-      <w:r>
-        <w:tab/>
-        <w:t>Minor</w:t>
-      </w:r>
-      <w:r>
-        <w:t xml:space="preserve">   Moderate   </w:t>
-      </w:r>
-      <w:r>
-        <w:t>Major</w:t>
-      </w:r>
-    </w:p>
-    <w:p/>
-    <w:p>
-      <w:r>
-        <w:t>Points</w:t>
-      </w:r>
-      <w:r>
-        <w:t xml:space="preserve">               </w:t>
-      </w:r>
-      <w:r>
-        <w:t>1000        400         200   direction change events per failure</w:t>
-      </w:r>
-    </w:p>
-    <w:p>
-      <w:r>
-        <w:t>Signals</w:t>
-      </w:r>
-      <w:r>
-        <w:t xml:space="preserve">             </w:t>
-      </w:r>
-      <w:r>
-        <w:t>2000      1000         500   aspect changes per failure</w:t>
-      </w:r>
-    </w:p>
-    <w:p>
-      <w:r>
-        <w:t>TSRs</w:t>
-      </w:r>
-      <w:r>
-        <w:t xml:space="preserve">                  </w:t>
-      </w:r>
-      <w:r>
-        <w:t xml:space="preserve">200        100           50   days between restrictions </w:t>
-      </w:r>
-      <w:r>
-        <w:t>per plain</w:t>
-      </w:r>
-      <w:r>
-        <w:t xml:space="preserve"> track element</w:t>
-      </w:r>
-    </w:p>
-    <w:p>
-      <w:r>
-        <w:t>Delays</w:t>
-      </w:r>
-      <w:r>
-        <w:t xml:space="preserve">             </w:t>
-      </w:r>
-      <w:r>
-        <w:t xml:space="preserve">1 </w:t>
-      </w:r>
-      <w:r>
-        <w:t>-</w:t>
-      </w:r>
-      <w:r>
-        <w:t xml:space="preserve"> 11   </w:t>
-      </w:r>
-      <w:r>
-        <w:t xml:space="preserve">  </w:t>
-      </w:r>
-      <w:r>
-        <w:t xml:space="preserve">1 </w:t>
-      </w:r>
-      <w:r>
-        <w:t>-</w:t>
-      </w:r>
-      <w:r>
-        <w:t xml:space="preserve"> 24   </w:t>
-      </w:r>
-      <w:r>
-        <w:t xml:space="preserve"> </w:t>
-      </w:r>
-      <w:r>
-        <w:t xml:space="preserve"> 1 </w:t>
-      </w:r>
-      <w:r>
-        <w:t>-</w:t>
-      </w:r>
-      <w:r>
-        <w:t xml:space="preserve"> 49 minutes</w:t>
-      </w:r>
-      <w:r>
-        <w:t xml:space="preserve"> (t</w:t>
-      </w:r>
-      <w:r>
-        <w:t>he longer the delay the less frequently it occurs</w:t>
-      </w:r>
-      <w:r>
-        <w:t>)</w:t>
-      </w:r>
-    </w:p>
-    <w:p/>
-    <w:p>
-      <w:pPr>
-        <w:rPr>
-          <w:b/>
-        </w:rPr>
-      </w:pPr>
-      <w:r>
-        <w:t>6.14</w:t>
-      </w:r>
-      <w:r>
-        <w:tab/>
-      </w:r>
-      <w:r>
-        <w:rPr>
-          <w:b/>
-        </w:rPr>
-        <w:t>Setting reminders</w:t>
-      </w:r>
-    </w:p>
-    <w:p>
-      <w:pPr>
-        <w:rPr>
-          <w:b/>
-        </w:rPr>
-      </w:pPr>
-    </w:p>
-    <w:p>
-      <w:r>
-        <w:t xml:space="preserve">Reminders </w:t>
-      </w:r>
-      <w:r>
-        <w:t xml:space="preserve">can be set for future timetabled events </w:t>
-      </w:r>
-      <w:r>
-        <w:t xml:space="preserve">to alert the user to something that needs to be done when that event is reached.  Examples are when a train is running late and it is intended to skip some stops when the train reaches a certain location or to become a new service early; to hold a train at a location longer than normal because another train is running late but takes priority and will need to cross its path; </w:t>
-      </w:r>
-      <w:r>
-        <w:t xml:space="preserve">when </w:t>
-      </w:r>
-      <w:r>
-        <w:t>a train is being routed into a wrong platform and will require signaller control to reposition it when it arrives; and so on.</w:t>
-      </w:r>
-    </w:p>
-    <w:p/>
-    <w:p>
-      <w:r>
         <w:t>A reminder is similar in its effects to a warning (see</w:t>
       </w:r>
       <w:r>
-        <w:t xml:space="preserve"> section 5.5).  Warnings are set during timetable editing whereas reminders are set during operation.  Right click a train that is running under timetable control then left click 'Set reminder'.  A list of future events for that train is listed and when one is left clicked a confirmatory message is given in case the wrong one has been </w:t>
-      </w:r>
-      <w:r>
-        <w:lastRenderedPageBreak/>
-        <w:t>selected, and when accepted the reminder is set.  Once set a reminder can't be removed, if it isn't wanted then just ignore it.  When it trigger</w:t>
+        <w:t xml:space="preserve"> section 5.5).  Warnings are set during timetable editing whereas reminders are set during operation.  Right click a train that is running under timetable control then left click 'Set reminder'.  A list of future events for that train is listed and when one is left clicked a confirmatory message is given in case the wrong one has been selected, and when accepted the reminder is set.  Once set a reminder can't be removed, if it isn't wanted then just ignore it.  When it trigger</w:t>
       </w:r>
       <w:r>
         <w:t>s</w:t>
@@ -44289,7 +44350,7 @@
         <w:rStyle w:val="PageNumber"/>
         <w:noProof/>
       </w:rPr>
-      <w:t>33</w:t>
+      <w:t>60</w:t>
     </w:r>
     <w:r>
       <w:rPr>
@@ -44355,7 +44416,7 @@
             <w:noProof/>
             <w:color w:val="FFFFFF" w:themeColor="background1"/>
           </w:rPr>
-          <w:t>1</w:t>
+          <w:t>58</w:t>
         </w:r>
         <w:r>
           <w:rPr>
@@ -45582,7 +45643,7 @@
 </file>
 
 <file path=customXml/itemProps1.xml><?xml version="1.0" encoding="utf-8"?>
-<ds:datastoreItem xmlns:ds="http://schemas.openxmlformats.org/officeDocument/2006/customXml" ds:itemID="{116B812D-4328-4F1E-861F-D9F3AE2ABCC3}">
+<ds:datastoreItem xmlns:ds="http://schemas.openxmlformats.org/officeDocument/2006/customXml" ds:itemID="{2904EFC5-B377-4EFF-94E6-F2D425EE8480}">
   <ds:schemaRefs>
     <ds:schemaRef ds:uri="http://schemas.openxmlformats.org/officeDocument/2006/bibliography"/>
   </ds:schemaRefs>

</xml_diff>